<commit_message>
updated documents with new CSforAll logo
</commit_message>
<xml_diff>
--- a/Networks/[Nw1]IntrotoNetworks/[Nw1]IntrotoNetworkswalkthrough.docx
+++ b/Networks/[Nw1]IntrotoNetworks/[Nw1]IntrotoNetworkswalkthrough.docx
@@ -958,8 +958,6 @@
       <w:r>
         <w:br w:type="page"/>
       </w:r>
-      <w:bookmarkStart w:id="0" w:name="_GoBack"/>
-      <w:bookmarkEnd w:id="0"/>
     </w:p>
     <w:p/>
     <w:tbl>
@@ -6145,10 +6143,12 @@
     </w:tbl>
     <w:p/>
     <w:sectPr>
-      <w:headerReference w:type="default" r:id="rId61"/>
-      <w:footerReference w:type="even" r:id="rId62"/>
-      <w:footerReference w:type="default" r:id="rId63"/>
-      <w:footerReference w:type="first" r:id="rId64"/>
+      <w:headerReference w:type="even" r:id="rId61"/>
+      <w:headerReference w:type="default" r:id="rId62"/>
+      <w:footerReference w:type="even" r:id="rId63"/>
+      <w:footerReference w:type="default" r:id="rId64"/>
+      <w:headerReference w:type="first" r:id="rId65"/>
+      <w:footerReference w:type="first" r:id="rId66"/>
       <w:pgSz w:w="12240" w:h="15840"/>
       <w:pgMar w:top="1440" w:right="1440" w:bottom="1440" w:left="1440" w:header="720" w:footer="720" w:gutter="0"/>
       <w:cols w:space="720"/>
@@ -6263,6 +6263,7 @@
     <w:r>
       <w:rPr>
         <w:noProof/>
+        <w:lang w:eastAsia="ja-JP"/>
       </w:rPr>
       <w:drawing>
         <wp:anchor distT="0" distB="0" distL="114300" distR="114300" simplePos="0" relativeHeight="251662336" behindDoc="0" locked="0" layoutInCell="1" allowOverlap="1" wp14:anchorId="476BE2E0" wp14:editId="50850890">
@@ -6326,6 +6327,7 @@
     <w:r>
       <w:rPr>
         <w:noProof/>
+        <w:lang w:eastAsia="ja-JP"/>
       </w:rPr>
       <w:drawing>
         <wp:anchor distT="0" distB="0" distL="114300" distR="114300" simplePos="0" relativeHeight="251660288" behindDoc="0" locked="0" layoutInCell="1" allowOverlap="1" wp14:anchorId="5996DD98" wp14:editId="3D7BB88A">
@@ -6541,6 +6543,7 @@
                                 <w:dataBinding w:prefixMappings="xmlns:ns0='http://purl.org/dc/elements/1.1/' xmlns:ns1='http://schemas.openxmlformats.org/package/2006/metadata/core-properties' " w:xpath="/ns1:coreProperties[1]/ns0:title[1]" w:storeItemID="{6C3C8BC8-F283-45AE-878A-BAB7291924A1}"/>
                                 <w:text/>
                               </w:sdtPr>
+                              <w:sdtEndPr/>
                               <w:sdtContent>
                                 <w:r>
                                   <w:rPr>
@@ -6576,6 +6579,7 @@
                                 <w:dataBinding w:prefixMappings="xmlns:ns0='http://purl.org/dc/elements/1.1/' xmlns:ns1='http://schemas.openxmlformats.org/package/2006/metadata/core-properties' " w:xpath="/ns1:coreProperties[1]/ns0:subject[1]" w:storeItemID="{6C3C8BC8-F283-45AE-878A-BAB7291924A1}"/>
                                 <w:text/>
                               </w:sdtPr>
+                              <w:sdtEndPr/>
                               <w:sdtContent>
                                 <w:r>
                                   <w:rPr>
@@ -6724,6 +6728,16 @@
   <w:p>
     <w:pPr>
       <w:pStyle w:val="Header"/>
+    </w:pPr>
+  </w:p>
+</w:hdr>
+</file>
+
+<file path=word/header2.xml><?xml version="1.0" encoding="utf-8"?>
+<w:hdr xmlns:wpc="http://schemas.microsoft.com/office/word/2010/wordprocessingCanvas" xmlns:mo="http://schemas.microsoft.com/office/mac/office/2008/main" xmlns:mc="http://schemas.openxmlformats.org/markup-compatibility/2006" xmlns:mv="urn:schemas-microsoft-com:mac:vml" xmlns:o="urn:schemas-microsoft-com:office:office" xmlns:r="http://schemas.openxmlformats.org/officeDocument/2006/relationships" xmlns:m="http://schemas.openxmlformats.org/officeDocument/2006/math" xmlns:v="urn:schemas-microsoft-com:vml" xmlns:wp14="http://schemas.microsoft.com/office/word/2010/wordprocessingDrawing" xmlns:wp="http://schemas.openxmlformats.org/drawingml/2006/wordprocessingDrawing" xmlns:w10="urn:schemas-microsoft-com:office:word" xmlns:w="http://schemas.openxmlformats.org/wordprocessingml/2006/main" xmlns:w14="http://schemas.microsoft.com/office/word/2010/wordml" xmlns:w15="http://schemas.microsoft.com/office/word/2012/wordml" xmlns:wpg="http://schemas.microsoft.com/office/word/2010/wordprocessingGroup" xmlns:wpi="http://schemas.microsoft.com/office/word/2010/wordprocessingInk" xmlns:wne="http://schemas.microsoft.com/office/word/2006/wordml" xmlns:wps="http://schemas.microsoft.com/office/word/2010/wordprocessingShape" mc:Ignorable="w14 w15 wp14">
+  <w:p>
+    <w:pPr>
+      <w:pStyle w:val="Header"/>
       <w:rPr>
         <w:sz w:val="20"/>
         <w:szCs w:val="20"/>
@@ -6737,18 +6751,18 @@
         <w:lang w:eastAsia="ja-JP"/>
       </w:rPr>
       <w:drawing>
-        <wp:anchor distT="0" distB="0" distL="114300" distR="114300" simplePos="0" relativeHeight="251658240" behindDoc="0" locked="0" layoutInCell="1" allowOverlap="1" wp14:anchorId="3401D536" wp14:editId="43E58142">
+        <wp:anchor distT="0" distB="0" distL="114300" distR="114300" simplePos="0" relativeHeight="251665408" behindDoc="0" locked="0" layoutInCell="1" allowOverlap="1" wp14:anchorId="054C5E1E" wp14:editId="48E6B5EE">
           <wp:simplePos x="0" y="0"/>
           <wp:positionH relativeFrom="column">
-            <wp:posOffset>5537835</wp:posOffset>
+            <wp:posOffset>5648960</wp:posOffset>
           </wp:positionH>
           <wp:positionV relativeFrom="paragraph">
-            <wp:posOffset>-340995</wp:posOffset>
+            <wp:posOffset>-340360</wp:posOffset>
           </wp:positionV>
-          <wp:extent cx="906780" cy="805815"/>
-          <wp:effectExtent l="0" t="0" r="7620" b="6985"/>
+          <wp:extent cx="704850" cy="688340"/>
+          <wp:effectExtent l="0" t="0" r="6350" b="0"/>
           <wp:wrapSquare wrapText="bothSides"/>
-          <wp:docPr id="37" name="Picture 37"/>
+          <wp:docPr id="25" name="Picture 25" descr="../../../../../Desktop/CSforAllLogoFull.pn"/>
           <wp:cNvGraphicFramePr>
             <a:graphicFrameLocks xmlns:a="http://schemas.openxmlformats.org/drawingml/2006/main" noChangeAspect="1"/>
           </wp:cNvGraphicFramePr>
@@ -6756,8 +6770,10 @@
             <a:graphicData uri="http://schemas.openxmlformats.org/drawingml/2006/picture">
               <pic:pic xmlns:pic="http://schemas.openxmlformats.org/drawingml/2006/picture">
                 <pic:nvPicPr>
-                  <pic:cNvPr id="37" name="CSForAlllogo2.png"/>
-                  <pic:cNvPicPr/>
+                  <pic:cNvPr id="0" name="Picture 1" descr="../../../../../Desktop/CSforAllLogoFull.pn"/>
+                  <pic:cNvPicPr>
+                    <a:picLocks noChangeAspect="1" noChangeArrowheads="1"/>
+                  </pic:cNvPicPr>
                 </pic:nvPicPr>
                 <pic:blipFill>
                   <a:blip r:embed="rId1">
@@ -6767,18 +6783,23 @@
                       </a:ext>
                     </a:extLst>
                   </a:blip>
+                  <a:srcRect/>
                   <a:stretch>
                     <a:fillRect/>
                   </a:stretch>
                 </pic:blipFill>
-                <pic:spPr>
+                <pic:spPr bwMode="auto">
                   <a:xfrm>
                     <a:off x="0" y="0"/>
-                    <a:ext cx="906780" cy="805815"/>
+                    <a:ext cx="704850" cy="688340"/>
                   </a:xfrm>
                   <a:prstGeom prst="rect">
                     <a:avLst/>
                   </a:prstGeom>
+                  <a:noFill/>
+                  <a:ln>
+                    <a:noFill/>
+                  </a:ln>
                 </pic:spPr>
               </pic:pic>
             </a:graphicData>
@@ -6806,6 +6827,18 @@
       </w:rPr>
       <w:t xml:space="preserve"> Jan 2017</w:t>
     </w:r>
+    <w:bookmarkStart w:id="0" w:name="_GoBack"/>
+    <w:bookmarkEnd w:id="0"/>
+  </w:p>
+</w:hdr>
+</file>
+
+<file path=word/header3.xml><?xml version="1.0" encoding="utf-8"?>
+<w:hdr xmlns:wpc="http://schemas.microsoft.com/office/word/2010/wordprocessingCanvas" xmlns:mo="http://schemas.microsoft.com/office/mac/office/2008/main" xmlns:mc="http://schemas.openxmlformats.org/markup-compatibility/2006" xmlns:mv="urn:schemas-microsoft-com:mac:vml" xmlns:o="urn:schemas-microsoft-com:office:office" xmlns:r="http://schemas.openxmlformats.org/officeDocument/2006/relationships" xmlns:m="http://schemas.openxmlformats.org/officeDocument/2006/math" xmlns:v="urn:schemas-microsoft-com:vml" xmlns:wp14="http://schemas.microsoft.com/office/word/2010/wordprocessingDrawing" xmlns:wp="http://schemas.openxmlformats.org/drawingml/2006/wordprocessingDrawing" xmlns:w10="urn:schemas-microsoft-com:office:word" xmlns:w="http://schemas.openxmlformats.org/wordprocessingml/2006/main" xmlns:w14="http://schemas.microsoft.com/office/word/2010/wordml" xmlns:w15="http://schemas.microsoft.com/office/word/2012/wordml" xmlns:wpg="http://schemas.microsoft.com/office/word/2010/wordprocessingGroup" xmlns:wpi="http://schemas.microsoft.com/office/word/2010/wordprocessingInk" xmlns:wne="http://schemas.microsoft.com/office/word/2006/wordml" xmlns:wps="http://schemas.microsoft.com/office/word/2010/wordprocessingShape" mc:Ignorable="w14 w15 wp14">
+  <w:p>
+    <w:pPr>
+      <w:pStyle w:val="Header"/>
+    </w:pPr>
   </w:p>
 </w:hdr>
 </file>

</xml_diff>